<commit_message>
Tabla DAMOP Participaciones y Aportaciones
Tabla DAMOP Participaciones y Aportaciones
</commit_message>
<xml_diff>
--- a/PDRMYE/GUÍAS RÁPIDAS/DAMOP/Participaciones/PARTICIPACIONES Y APORTACIONES.docx
+++ b/PDRMYE/GUÍAS RÁPIDAS/DAMOP/Participaciones/PARTICIPACIONES Y APORTACIONES.docx
@@ -2527,8 +2527,6 @@
         </w:rPr>
         <w:t xml:space="preserve"> General del Estado</w:t>
       </w:r>
-      <w:bookmarkStart w:id="7" w:name="_GoBack"/>
-      <w:bookmarkEnd w:id="7"/>
     </w:p>
     <w:p>
       <w:pPr>
@@ -2766,7 +2764,7 @@
           <w:szCs w:val="44"/>
         </w:rPr>
       </w:pPr>
-      <w:bookmarkStart w:id="8" w:name="_Toc127176191"/>
+      <w:bookmarkStart w:id="7" w:name="_Toc127176191"/>
       <w:r>
         <w:rPr>
           <w:rFonts w:cs="Arial"/>
@@ -2775,7 +2773,7 @@
         </w:rPr>
         <w:t>PARTICIPACIONES Y APORTACIONES</w:t>
       </w:r>
-      <w:bookmarkEnd w:id="8"/>
+      <w:bookmarkEnd w:id="7"/>
     </w:p>
     <w:p>
       <w:pPr>
@@ -3046,14 +3044,14 @@
           <w:rFonts w:cs="Arial"/>
         </w:rPr>
       </w:pPr>
-      <w:bookmarkStart w:id="9" w:name="_Toc127176192"/>
+      <w:bookmarkStart w:id="8" w:name="_Toc127176192"/>
       <w:r>
         <w:rPr>
           <w:rFonts w:cs="Arial"/>
         </w:rPr>
         <w:t>Anticipos de Participaciones</w:t>
       </w:r>
-      <w:bookmarkEnd w:id="9"/>
+      <w:bookmarkEnd w:id="8"/>
     </w:p>
     <w:p>
       <w:r>
@@ -5190,8 +5188,8 @@
           <w:rFonts w:cs="Arial"/>
         </w:rPr>
       </w:pPr>
-      <w:bookmarkStart w:id="10" w:name="_Toc125703272"/>
-      <w:bookmarkStart w:id="11" w:name="_Toc127176193"/>
+      <w:bookmarkStart w:id="9" w:name="_Toc125703272"/>
+      <w:bookmarkStart w:id="10" w:name="_Toc127176193"/>
       <w:r>
         <w:rPr>
           <w:rFonts w:cs="Arial"/>
@@ -5199,14 +5197,14 @@
         <w:lastRenderedPageBreak/>
         <w:t xml:space="preserve">Nuevas Solicitudes de </w:t>
       </w:r>
+      <w:bookmarkEnd w:id="9"/>
+      <w:r>
+        <w:rPr>
+          <w:rFonts w:cs="Arial"/>
+        </w:rPr>
+        <w:t>Anticipos</w:t>
+      </w:r>
       <w:bookmarkEnd w:id="10"/>
-      <w:r>
-        <w:rPr>
-          <w:rFonts w:cs="Arial"/>
-        </w:rPr>
-        <w:t>Anticipos</w:t>
-      </w:r>
-      <w:bookmarkEnd w:id="11"/>
     </w:p>
     <w:p>
       <w:pPr>
@@ -6196,7 +6194,7 @@
           <w:rFonts w:cs="Arial"/>
         </w:rPr>
       </w:pPr>
-      <w:bookmarkStart w:id="12" w:name="_Toc127176194"/>
+      <w:bookmarkStart w:id="11" w:name="_Toc127176194"/>
       <w:r>
         <w:rPr>
           <w:rFonts w:cs="Arial"/>
@@ -6204,7 +6202,7 @@
         <w:lastRenderedPageBreak/>
         <w:t>Proceso Manual de Anticipos</w:t>
       </w:r>
-      <w:bookmarkEnd w:id="12"/>
+      <w:bookmarkEnd w:id="11"/>
     </w:p>
     <w:p>
       <w:pPr>
@@ -8811,7 +8809,7 @@
           <w:rFonts w:cs="Arial"/>
         </w:rPr>
       </w:pPr>
-      <w:bookmarkStart w:id="13" w:name="_Toc127176195"/>
+      <w:bookmarkStart w:id="12" w:name="_Toc127176195"/>
       <w:r>
         <w:rPr>
           <w:rFonts w:cs="Arial"/>
@@ -8825,7 +8823,7 @@
         </w:rPr>
         <w:t xml:space="preserve"> Método Automatizado</w:t>
       </w:r>
-      <w:bookmarkEnd w:id="13"/>
+      <w:bookmarkEnd w:id="12"/>
     </w:p>
     <w:p/>
     <w:p>
@@ -10895,8 +10893,8 @@
         <w:tblLook w:val="04A0" w:firstRow="1" w:lastRow="0" w:firstColumn="1" w:lastColumn="0" w:noHBand="0" w:noVBand="1"/>
       </w:tblPr>
       <w:tblGrid>
-        <w:gridCol w:w="1501"/>
-        <w:gridCol w:w="3898"/>
+        <w:gridCol w:w="1720"/>
+        <w:gridCol w:w="3679"/>
       </w:tblGrid>
       <w:tr>
         <w:tc>
@@ -10960,6 +10958,7 @@
                 <w:b/>
               </w:rPr>
             </w:pPr>
+            <w:commentRangeStart w:id="13"/>
             <w:r>
               <w:rPr>
                 <w:rFonts w:ascii="Arial" w:hAnsi="Arial" w:cs="Arial"/>
@@ -10967,6 +10966,13 @@
                 <w:lang w:val="es-MX" w:eastAsia="es-MX"/>
               </w:rPr>
               <w:t>Proveedor</w:t>
+            </w:r>
+            <w:commentRangeEnd w:id="13"/>
+            <w:r>
+              <w:rPr>
+                <w:rStyle w:val="Refdecomentario"/>
+              </w:rPr>
+              <w:commentReference w:id="13"/>
             </w:r>
           </w:p>
         </w:tc>
@@ -11002,7 +11008,23 @@
                 <w:noProof/>
                 <w:lang w:val="es-MX" w:eastAsia="es-MX"/>
               </w:rPr>
-              <w:t>Numero de Operación</w:t>
+              <w:t xml:space="preserve">Numero de </w:t>
+            </w:r>
+            <w:commentRangeStart w:id="14"/>
+            <w:r>
+              <w:rPr>
+                <w:rFonts w:ascii="Arial" w:hAnsi="Arial" w:cs="Arial"/>
+                <w:noProof/>
+                <w:lang w:val="es-MX" w:eastAsia="es-MX"/>
+              </w:rPr>
+              <w:t>Operación</w:t>
+            </w:r>
+            <w:commentRangeEnd w:id="14"/>
+            <w:r>
+              <w:rPr>
+                <w:rStyle w:val="Refdecomentario"/>
+              </w:rPr>
+              <w:commentReference w:id="14"/>
             </w:r>
           </w:p>
         </w:tc>
@@ -11037,7 +11059,23 @@
                 <w:noProof/>
                 <w:lang w:val="es-MX" w:eastAsia="es-MX"/>
               </w:rPr>
-              <w:t>Unidad Responsable</w:t>
+              <w:t xml:space="preserve">Unidad </w:t>
+            </w:r>
+            <w:commentRangeStart w:id="15"/>
+            <w:r>
+              <w:rPr>
+                <w:rFonts w:ascii="Arial" w:hAnsi="Arial" w:cs="Arial"/>
+                <w:noProof/>
+                <w:lang w:val="es-MX" w:eastAsia="es-MX"/>
+              </w:rPr>
+              <w:t>Responsable</w:t>
+            </w:r>
+            <w:commentRangeEnd w:id="15"/>
+            <w:r>
+              <w:rPr>
+                <w:rStyle w:val="Refdecomentario"/>
+              </w:rPr>
+              <w:commentReference w:id="15"/>
             </w:r>
           </w:p>
         </w:tc>
@@ -11073,7 +11111,23 @@
                 <w:noProof/>
                 <w:lang w:val="es-MX" w:eastAsia="es-MX"/>
               </w:rPr>
-              <w:t>Otros Cargos</w:t>
+              <w:t xml:space="preserve">Otros </w:t>
+            </w:r>
+            <w:commentRangeStart w:id="16"/>
+            <w:r>
+              <w:rPr>
+                <w:rFonts w:ascii="Arial" w:hAnsi="Arial" w:cs="Arial"/>
+                <w:noProof/>
+                <w:lang w:val="es-MX" w:eastAsia="es-MX"/>
+              </w:rPr>
+              <w:t>Cargos</w:t>
+            </w:r>
+            <w:commentRangeEnd w:id="16"/>
+            <w:r>
+              <w:rPr>
+                <w:rStyle w:val="Refdecomentario"/>
+              </w:rPr>
+              <w:commentReference w:id="16"/>
             </w:r>
           </w:p>
         </w:tc>
@@ -11109,7 +11163,23 @@
                 <w:noProof/>
                 <w:lang w:val="es-MX" w:eastAsia="es-MX"/>
               </w:rPr>
-              <w:t>Descuento Parcial</w:t>
+              <w:t xml:space="preserve">Descuento </w:t>
+            </w:r>
+            <w:commentRangeStart w:id="17"/>
+            <w:r>
+              <w:rPr>
+                <w:rFonts w:ascii="Arial" w:hAnsi="Arial" w:cs="Arial"/>
+                <w:noProof/>
+                <w:lang w:val="es-MX" w:eastAsia="es-MX"/>
+              </w:rPr>
+              <w:t>Parcial</w:t>
+            </w:r>
+            <w:commentRangeEnd w:id="17"/>
+            <w:r>
+              <w:rPr>
+                <w:rStyle w:val="Refdecomentario"/>
+              </w:rPr>
+              <w:commentReference w:id="17"/>
             </w:r>
           </w:p>
         </w:tc>
@@ -11141,11 +11211,9 @@
             </w:pPr>
             <w:r>
               <w:rPr>
-                <w:rFonts w:ascii="Arial" w:hAnsi="Arial" w:cs="Arial"/>
-                <w:noProof/>
-                <w:lang w:val="es-MX" w:eastAsia="es-MX"/>
-              </w:rPr>
-              <w:t>Otros Cargos</w:t>
+                <w:rStyle w:val="Refdecomentario"/>
+              </w:rPr>
+              <w:commentReference w:id="18"/>
             </w:r>
           </w:p>
         </w:tc>
@@ -11175,13 +11243,21 @@
                 <w:lang w:val="es-MX" w:eastAsia="es-MX"/>
               </w:rPr>
             </w:pPr>
+            <w:commentRangeStart w:id="19"/>
             <w:r>
               <w:rPr>
                 <w:rFonts w:ascii="Arial" w:hAnsi="Arial" w:cs="Arial"/>
                 <w:noProof/>
                 <w:lang w:val="es-MX" w:eastAsia="es-MX"/>
               </w:rPr>
-              <w:t>Descuento Total</w:t>
+              <w:t>Otros Cargos</w:t>
+            </w:r>
+            <w:commentRangeEnd w:id="19"/>
+            <w:r>
+              <w:rPr>
+                <w:rStyle w:val="Refdecomentario"/>
+              </w:rPr>
+              <w:commentReference w:id="19"/>
             </w:r>
           </w:p>
         </w:tc>
@@ -11217,7 +11293,109 @@
                 <w:noProof/>
                 <w:lang w:val="es-MX" w:eastAsia="es-MX"/>
               </w:rPr>
+              <w:t xml:space="preserve">Descuento </w:t>
+            </w:r>
+            <w:commentRangeStart w:id="21"/>
+            <w:r>
+              <w:rPr>
+                <w:rFonts w:ascii="Arial" w:hAnsi="Arial" w:cs="Arial"/>
+                <w:noProof/>
+                <w:lang w:val="es-MX" w:eastAsia="es-MX"/>
+              </w:rPr>
+              <w:t>Total</w:t>
+            </w:r>
+            <w:commentRangeEnd w:id="21"/>
+            <w:r>
+              <w:rPr>
+                <w:rStyle w:val="Refdecomentario"/>
+              </w:rPr>
+              <w:commentReference w:id="21"/>
+            </w:r>
+          </w:p>
+        </w:tc>
+        <w:tc>
+          <w:tcPr>
+            <w:tcW w:w="3898" w:type="dxa"/>
+          </w:tcPr>
+          <w:p>
+            <w:pPr>
+              <w:rPr>
+                <w:rFonts w:ascii="Arial" w:hAnsi="Arial" w:cs="Arial"/>
+              </w:rPr>
+            </w:pPr>
+          </w:p>
+        </w:tc>
+      </w:tr>
+      <w:tr>
+        <w:tc>
+          <w:tcPr>
+            <w:tcW w:w="1501" w:type="dxa"/>
+          </w:tcPr>
+          <w:p>
+            <w:pPr>
+              <w:rPr>
+                <w:rFonts w:ascii="Arial" w:hAnsi="Arial" w:cs="Arial"/>
+                <w:noProof/>
+                <w:lang w:val="es-MX" w:eastAsia="es-MX"/>
+              </w:rPr>
+            </w:pPr>
+            <w:commentRangeStart w:id="22"/>
+            <w:r>
+              <w:rPr>
+                <w:rFonts w:ascii="Arial" w:hAnsi="Arial" w:cs="Arial"/>
+                <w:noProof/>
+                <w:lang w:val="es-MX" w:eastAsia="es-MX"/>
+              </w:rPr>
               <w:t>Descripcion del Documento</w:t>
+            </w:r>
+            <w:commentRangeEnd w:id="22"/>
+            <w:r>
+              <w:rPr>
+                <w:rStyle w:val="Refdecomentario"/>
+              </w:rPr>
+              <w:commentReference w:id="22"/>
+            </w:r>
+          </w:p>
+        </w:tc>
+        <w:tc>
+          <w:tcPr>
+            <w:tcW w:w="3898" w:type="dxa"/>
+          </w:tcPr>
+          <w:p>
+            <w:pPr>
+              <w:rPr>
+                <w:rFonts w:ascii="Arial" w:hAnsi="Arial" w:cs="Arial"/>
+              </w:rPr>
+            </w:pPr>
+          </w:p>
+        </w:tc>
+      </w:tr>
+      <w:tr>
+        <w:tc>
+          <w:tcPr>
+            <w:tcW w:w="1501" w:type="dxa"/>
+          </w:tcPr>
+          <w:p>
+            <w:pPr>
+              <w:rPr>
+                <w:rFonts w:ascii="Arial" w:hAnsi="Arial" w:cs="Arial"/>
+                <w:noProof/>
+                <w:lang w:val="es-MX" w:eastAsia="es-MX"/>
+              </w:rPr>
+            </w:pPr>
+            <w:r>
+              <w:rPr>
+                <w:rFonts w:ascii="Arial" w:hAnsi="Arial" w:cs="Arial"/>
+                <w:noProof/>
+                <w:lang w:val="es-MX" w:eastAsia="es-MX"/>
+              </w:rPr>
+              <w:t>….</w:t>
+            </w:r>
+            <w:r>
+              <w:rPr>
+                <w:rStyle w:val="Refdecomentario"/>
+              </w:rPr>
+              <w:commentReference w:id="23"/>
             </w:r>
           </w:p>
         </w:tc>
@@ -11924,6 +12102,7 @@
           <w:sz w:val="24"/>
           <w:szCs w:val="24"/>
         </w:rPr>
+        <w:lastRenderedPageBreak/>
         <w:t>Una vez aplicadas las deducciones se mostrarán las deducciones registradas y el monto total de deducciones</w:t>
       </w:r>
       <w:r>
@@ -13294,7 +13473,7 @@
           <w:rFonts w:cs="Arial"/>
         </w:rPr>
       </w:pPr>
-      <w:bookmarkStart w:id="14" w:name="_Toc127176196"/>
+      <w:bookmarkStart w:id="24" w:name="_Toc127176196"/>
       <w:r>
         <w:rPr>
           <w:rFonts w:cs="Arial"/>
@@ -13302,7 +13481,7 @@
         <w:lastRenderedPageBreak/>
         <w:t>Pago de Participaciones Método Manual</w:t>
       </w:r>
-      <w:bookmarkEnd w:id="14"/>
+      <w:bookmarkEnd w:id="24"/>
     </w:p>
     <w:p/>
     <w:p>
@@ -17877,12 +18056,399 @@
       </w:r>
     </w:p>
   </w:comment>
+  <w:comment w:id="13" w:author="INAP-QA" w:date="2023-02-15T13:00:00Z" w:initials="I">
+    <w:p>
+      <w:pPr>
+        <w:pStyle w:val="Textocomentario"/>
+      </w:pPr>
+      <w:r>
+        <w:rPr>
+          <w:rStyle w:val="Refdecomentario"/>
+        </w:rPr>
+        <w:annotationRef/>
+      </w:r>
+      <w:r>
+        <w:t xml:space="preserve">Número de proveedor </w:t>
+      </w:r>
+      <w:r>
+        <w:t xml:space="preserve">= </w:t>
+      </w:r>
+      <w:r>
+        <w:rPr>
+          <w:rStyle w:val="ui-provider"/>
+        </w:rPr>
+        <w:t xml:space="preserve">Indica la clave del proveedor de la </w:t>
+      </w:r>
+      <w:r>
+        <w:rPr>
+          <w:rStyle w:val="ui-provider"/>
+        </w:rPr>
+        <w:t>operación</w:t>
+      </w:r>
+    </w:p>
+  </w:comment>
+  <w:comment w:id="14" w:author="INAP-QA" w:date="2023-02-15T13:00:00Z" w:initials="I">
+    <w:p>
+      <w:pPr>
+        <w:pStyle w:val="Textocomentario"/>
+      </w:pPr>
+      <w:r>
+        <w:rPr>
+          <w:rStyle w:val="Refdecomentario"/>
+        </w:rPr>
+        <w:annotationRef/>
+      </w:r>
+      <w:r>
+        <w:rPr>
+          <w:rStyle w:val="ui-provider"/>
+        </w:rPr>
+        <w:t>núm.</w:t>
+      </w:r>
+      <w:r>
+        <w:rPr>
+          <w:rStyle w:val="ui-provider"/>
+        </w:rPr>
+        <w:t xml:space="preserve"> </w:t>
+      </w:r>
+      <w:r>
+        <w:rPr>
+          <w:rStyle w:val="ui-provider"/>
+        </w:rPr>
+        <w:t>operación</w:t>
+      </w:r>
+      <w:r>
+        <w:rPr>
+          <w:rStyle w:val="ui-provider"/>
+        </w:rPr>
+        <w:t xml:space="preserve"> =</w:t>
+      </w:r>
+      <w:r>
+        <w:rPr>
+          <w:rStyle w:val="ui-provider"/>
+        </w:rPr>
+        <w:t xml:space="preserve"> </w:t>
+      </w:r>
+      <w:r>
+        <w:rPr>
+          <w:rStyle w:val="ui-provider"/>
+        </w:rPr>
+        <w:t xml:space="preserve">indica el </w:t>
+      </w:r>
+      <w:r>
+        <w:rPr>
+          <w:rStyle w:val="ui-provider"/>
+        </w:rPr>
+        <w:t>número</w:t>
+      </w:r>
+      <w:r>
+        <w:rPr>
+          <w:rStyle w:val="ui-provider"/>
+        </w:rPr>
+        <w:t xml:space="preserve"> de la </w:t>
+      </w:r>
+      <w:r>
+        <w:rPr>
+          <w:rStyle w:val="ui-provider"/>
+        </w:rPr>
+        <w:t>operación</w:t>
+      </w:r>
+      <w:r>
+        <w:rPr>
+          <w:rStyle w:val="ui-provider"/>
+        </w:rPr>
+        <w:t xml:space="preserve"> relacionada a la que se le descontara la cantidad indicad</w:t>
+      </w:r>
+    </w:p>
+  </w:comment>
+  <w:comment w:id="15" w:author="INAP-QA" w:date="2023-02-15T13:11:00Z" w:initials="I">
+    <w:p>
+      <w:pPr>
+        <w:pStyle w:val="Textocomentario"/>
+      </w:pPr>
+      <w:r>
+        <w:rPr>
+          <w:rStyle w:val="Refdecomentario"/>
+        </w:rPr>
+        <w:annotationRef/>
+      </w:r>
+      <w:r>
+        <w:rPr>
+          <w:rStyle w:val="ui-provider"/>
+        </w:rPr>
+        <w:t>Unidad Responsable=Indica el U.</w:t>
+      </w:r>
+      <w:r>
+        <w:rPr>
+          <w:rStyle w:val="ui-provider"/>
+        </w:rPr>
+        <w:t xml:space="preserve"> </w:t>
+      </w:r>
+      <w:proofErr w:type="spellStart"/>
+      <w:r>
+        <w:rPr>
+          <w:rStyle w:val="ui-provider"/>
+        </w:rPr>
+        <w:t>Resp</w:t>
+      </w:r>
+      <w:proofErr w:type="spellEnd"/>
+      <w:r>
+        <w:rPr>
+          <w:rStyle w:val="ui-provider"/>
+        </w:rPr>
+        <w:t xml:space="preserve"> relacionada al municipio</w:t>
+      </w:r>
+    </w:p>
+  </w:comment>
+  <w:comment w:id="16" w:author="INAP-QA" w:date="2023-02-15T13:11:00Z" w:initials="I">
+    <w:p>
+      <w:pPr>
+        <w:pStyle w:val="Textocomentario"/>
+      </w:pPr>
+      <w:r>
+        <w:rPr>
+          <w:rStyle w:val="Refdecomentario"/>
+        </w:rPr>
+        <w:annotationRef/>
+      </w:r>
+      <w:r>
+        <w:rPr>
+          <w:rStyle w:val="ui-provider"/>
+        </w:rPr>
+        <w:t xml:space="preserve">Otros Cargos = indica el importe por intereses, retenciones o </w:t>
+      </w:r>
+      <w:r>
+        <w:rPr>
+          <w:rStyle w:val="ui-provider"/>
+        </w:rPr>
+        <w:t>demás</w:t>
+      </w:r>
+      <w:r>
+        <w:rPr>
+          <w:rStyle w:val="ui-provider"/>
+        </w:rPr>
+        <w:t xml:space="preserve"> conceptos de descuentos a sumarse al Descuento </w:t>
+      </w:r>
+      <w:r>
+        <w:rPr>
+          <w:rStyle w:val="ui-provider"/>
+        </w:rPr>
+        <w:t>Parcial</w:t>
+      </w:r>
+    </w:p>
+  </w:comment>
+  <w:comment w:id="17" w:author="INAP-QA" w:date="2023-02-15T13:12:00Z" w:initials="I">
+    <w:p>
+      <w:pPr>
+        <w:pStyle w:val="Textocomentario"/>
+      </w:pPr>
+      <w:r>
+        <w:rPr>
+          <w:rStyle w:val="Refdecomentario"/>
+        </w:rPr>
+        <w:annotationRef/>
+      </w:r>
+      <w:r>
+        <w:rPr>
+          <w:rStyle w:val="ui-provider"/>
+        </w:rPr>
+        <w:t>Descuento parcial = indica el importe del descuento</w:t>
+      </w:r>
+      <w:r>
+        <w:rPr>
+          <w:rStyle w:val="ui-provider"/>
+        </w:rPr>
+        <w:t xml:space="preserve"> </w:t>
+      </w:r>
+      <w:r>
+        <w:rPr>
+          <w:rStyle w:val="ui-provider"/>
+        </w:rPr>
+        <w:t>indica el importe del descuento</w:t>
+      </w:r>
+    </w:p>
+  </w:comment>
+  <w:comment w:id="18" w:author="INAP-QA" w:date="2023-02-15T13:12:00Z" w:initials="I">
+    <w:p>
+      <w:pPr>
+        <w:pStyle w:val="Textocomentario"/>
+      </w:pPr>
+      <w:r>
+        <w:rPr>
+          <w:rStyle w:val="Refdecomentario"/>
+        </w:rPr>
+        <w:annotationRef/>
+      </w:r>
+      <w:r>
+        <w:t xml:space="preserve">Divisas: </w:t>
+      </w:r>
+      <w:r>
+        <w:rPr>
+          <w:rStyle w:val="ui-provider"/>
+        </w:rPr>
+        <w:t xml:space="preserve">indica la moneda en la que se </w:t>
+      </w:r>
+      <w:r>
+        <w:rPr>
+          <w:rStyle w:val="ui-provider"/>
+        </w:rPr>
+        <w:t>está</w:t>
+      </w:r>
+      <w:r>
+        <w:rPr>
+          <w:rStyle w:val="ui-provider"/>
+        </w:rPr>
+        <w:t xml:space="preserve"> realizando la operación(Pesos)</w:t>
+      </w:r>
+    </w:p>
+  </w:comment>
+  <w:comment w:id="19" w:author="INAP-QA" w:date="2023-02-15T13:13:00Z" w:initials="I">
+    <w:p>
+      <w:pPr>
+        <w:pStyle w:val="Textocomentario"/>
+      </w:pPr>
+      <w:r>
+        <w:rPr>
+          <w:rStyle w:val="Refdecomentario"/>
+        </w:rPr>
+        <w:annotationRef/>
+      </w:r>
+      <w:r>
+        <w:rPr>
+          <w:rStyle w:val="ui-provider"/>
+        </w:rPr>
+        <w:t xml:space="preserve">Otros Cargos = indica el importe por intereses, retenciones o </w:t>
+      </w:r>
+      <w:r>
+        <w:rPr>
+          <w:rStyle w:val="ui-provider"/>
+        </w:rPr>
+        <w:t>demás</w:t>
+      </w:r>
+      <w:r>
+        <w:rPr>
+          <w:rStyle w:val="ui-provider"/>
+        </w:rPr>
+        <w:t xml:space="preserve"> conceptos de descuentos a sumarse al Descuento </w:t>
+      </w:r>
+      <w:r>
+        <w:rPr>
+          <w:rStyle w:val="ui-provider"/>
+        </w:rPr>
+        <w:t>Parcial</w:t>
+      </w:r>
+      <w:bookmarkStart w:id="20" w:name="_GoBack"/>
+      <w:bookmarkEnd w:id="20"/>
+    </w:p>
+  </w:comment>
+  <w:comment w:id="21" w:author="INAP-QA" w:date="2023-02-15T13:14:00Z" w:initials="I">
+    <w:p>
+      <w:pPr>
+        <w:pStyle w:val="Textocomentario"/>
+      </w:pPr>
+      <w:r>
+        <w:rPr>
+          <w:rStyle w:val="Refdecomentario"/>
+        </w:rPr>
+        <w:annotationRef/>
+      </w:r>
+      <w:r>
+        <w:rPr>
+          <w:rStyle w:val="ui-provider"/>
+        </w:rPr>
+        <w:t>Descuento total = Representa la suma del descuento parcial y los otros cargos</w:t>
+      </w:r>
+    </w:p>
+  </w:comment>
+  <w:comment w:id="22" w:author="INAP-QA" w:date="2023-02-15T13:18:00Z" w:initials="I">
+    <w:p>
+      <w:pPr>
+        <w:pStyle w:val="Textocomentario"/>
+      </w:pPr>
+      <w:r>
+        <w:rPr>
+          <w:rStyle w:val="Refdecomentario"/>
+        </w:rPr>
+        <w:annotationRef/>
+      </w:r>
+      <w:r>
+        <w:rPr>
+          <w:rStyle w:val="ui-provider"/>
+        </w:rPr>
+        <w:t xml:space="preserve">Descripción = texto descriptivo para la </w:t>
+      </w:r>
+      <w:r>
+        <w:rPr>
+          <w:rStyle w:val="ui-provider"/>
+        </w:rPr>
+        <w:t>retención</w:t>
+      </w:r>
+      <w:r>
+        <w:rPr>
+          <w:rStyle w:val="ui-provider"/>
+        </w:rPr>
+        <w:t>/Descuento</w:t>
+      </w:r>
+    </w:p>
+  </w:comment>
+  <w:comment w:id="23" w:author="INAP-QA" w:date="2023-02-15T13:17:00Z" w:initials="I">
+    <w:p>
+      <w:pPr>
+        <w:pStyle w:val="Textocomentario"/>
+      </w:pPr>
+      <w:r>
+        <w:rPr>
+          <w:rStyle w:val="Refdecomentario"/>
+        </w:rPr>
+        <w:annotationRef/>
+      </w:r>
+      <w:r>
+        <w:rPr>
+          <w:rStyle w:val="ui-provider"/>
+        </w:rPr>
+        <w:t>CVE.</w:t>
+      </w:r>
+      <w:r>
+        <w:rPr>
+          <w:rStyle w:val="ui-provider"/>
+        </w:rPr>
+        <w:t xml:space="preserve"> Retención</w:t>
+      </w:r>
+      <w:r>
+        <w:rPr>
+          <w:rStyle w:val="ui-provider"/>
+        </w:rPr>
+        <w:t xml:space="preserve"> = indica la clave de la </w:t>
+      </w:r>
+      <w:r>
+        <w:rPr>
+          <w:rStyle w:val="ui-provider"/>
+        </w:rPr>
+        <w:t>retención</w:t>
+      </w:r>
+      <w:r>
+        <w:rPr>
+          <w:rStyle w:val="ui-provider"/>
+        </w:rPr>
+        <w:t xml:space="preserve"> con la que se realizara el descuento</w:t>
+      </w:r>
+    </w:p>
+  </w:comment>
 </w:comments>
 </file>
 
 <file path=word/commentsExtended.xml><?xml version="1.0" encoding="utf-8"?>
 <w15:commentsEx xmlns:wpc="http://schemas.microsoft.com/office/word/2010/wordprocessingCanvas" xmlns:cx="http://schemas.microsoft.com/office/drawing/2014/chartex" xmlns:mc="http://schemas.openxmlformats.org/markup-compatibility/2006" xmlns:o="urn:schemas-microsoft-com:office:office" xmlns:r="http://schemas.openxmlformats.org/officeDocument/2006/relationships" xmlns:m="http://schemas.openxmlformats.org/officeDocument/2006/math" xmlns:v="urn:schemas-microsoft-com:vml" xmlns:wp14="http://schemas.microsoft.com/office/word/2010/wordprocessingDrawing" xmlns:wp="http://schemas.openxmlformats.org/drawingml/2006/wordprocessingDrawing" xmlns:w10="urn:schemas-microsoft-com:office:word" xmlns:w="http://schemas.openxmlformats.org/wordprocessingml/2006/main" xmlns:w14="http://schemas.microsoft.com/office/word/2010/wordml" xmlns:w15="http://schemas.microsoft.com/office/word/2012/wordml" xmlns:w16se="http://schemas.microsoft.com/office/word/2015/wordml/symex" xmlns:wpg="http://schemas.microsoft.com/office/word/2010/wordprocessingGroup" xmlns:wpi="http://schemas.microsoft.com/office/word/2010/wordprocessingInk" xmlns:wne="http://schemas.microsoft.com/office/word/2006/wordml" xmlns:wps="http://schemas.microsoft.com/office/word/2010/wordprocessingShape" mc:Ignorable="w14 w15 w16se wp14">
   <w15:commentEx w15:paraId="0F8E0DBF" w15:done="0"/>
+  <w15:commentEx w15:paraId="7A45315B" w15:done="0"/>
+  <w15:commentEx w15:paraId="2E841B67" w15:done="0"/>
+  <w15:commentEx w15:paraId="4ACF8822" w15:done="0"/>
+  <w15:commentEx w15:paraId="4D927D98" w15:done="0"/>
+  <w15:commentEx w15:paraId="40893FF6" w15:done="0"/>
+  <w15:commentEx w15:paraId="59E5B9C0" w15:done="0"/>
+  <w15:commentEx w15:paraId="40839D5E" w15:done="0"/>
+  <w15:commentEx w15:paraId="4D5DBE21" w15:done="0"/>
+  <w15:commentEx w15:paraId="738D5158" w15:done="0"/>
+  <w15:commentEx w15:paraId="09AE9741" w15:done="0"/>
 </w15:commentsEx>
 </file>
 
@@ -18175,7 +18741,7 @@
                 <w:noProof/>
                 <w:color w:val="FFFFFF" w:themeColor="background1"/>
               </w:rPr>
-              <w:t>22</w:t>
+              <w:t>26</w:t>
             </w:r>
             <w:r>
               <w:rPr>
@@ -20001,6 +20567,11 @@
       <w:szCs w:val="24"/>
     </w:rPr>
   </w:style>
+  <w:style w:type="character" w:customStyle="1" w:styleId="ui-provider">
+    <w:name w:val="ui-provider"/>
+    <w:basedOn w:val="Fuentedeprrafopredeter"/>
+    <w:rsid w:val="00430C76"/>
+  </w:style>
 </w:styles>
 </file>
 
@@ -20270,7 +20841,7 @@
 </file>
 
 <file path=customXml/itemProps1.xml><?xml version="1.0" encoding="utf-8"?>
-<ds:datastoreItem xmlns:ds="http://schemas.openxmlformats.org/officeDocument/2006/customXml" ds:itemID="{9BE43498-67A0-4E9F-B504-1A2CE26DFC62}">
+<ds:datastoreItem xmlns:ds="http://schemas.openxmlformats.org/officeDocument/2006/customXml" ds:itemID="{F7B41D80-CA80-4DB1-9947-C46A1F07D434}">
   <ds:schemaRefs>
     <ds:schemaRef ds:uri="http://schemas.openxmlformats.org/officeDocument/2006/bibliography"/>
   </ds:schemaRefs>

</xml_diff>